<commit_message>
A little bit change
</commit_message>
<xml_diff>
--- a/Report.docx
+++ b/Report.docx
@@ -14,7 +14,7 @@
     </w:p>
     <w:p>
       <w:pPr>
-        <w:pStyle w:val="ListParagraph"/>
+        <w:pStyle w:val="a3"/>
         <w:numPr>
           <w:ilvl w:val="0"/>
           <w:numId w:val="1"/>
@@ -49,7 +49,7 @@
     </w:p>
     <w:p>
       <w:pPr>
-        <w:pStyle w:val="ListParagraph"/>
+        <w:pStyle w:val="a3"/>
         <w:numPr>
           <w:ilvl w:val="0"/>
           <w:numId w:val="1"/>
@@ -108,22 +108,12 @@
         <w:t>ac</w:t>
       </w:r>
       <w:r>
-        <w:t xml:space="preserve">knowledge, </w:t>
-      </w:r>
-      <w:r>
-        <w:rPr>
-          <w:b/>
-          <w:bCs/>
-        </w:rPr>
-        <w:t>xxx</w:t>
-      </w:r>
-      <w:r>
-        <w:t xml:space="preserve"> [4] has achieved the state of art winning rate of 90.2% on 6x6 board with six mines by Deep Q-Learning. </w:t>
+        <w:t xml:space="preserve">knowledge,[4] has achieved the state of art winning rate of 90.2% on 6x6 board with six mines by Deep Q-Learning. </w:t>
       </w:r>
     </w:p>
     <w:p>
       <w:pPr>
-        <w:pStyle w:val="ListParagraph"/>
+        <w:pStyle w:val="a3"/>
         <w:numPr>
           <w:ilvl w:val="0"/>
           <w:numId w:val="1"/>
@@ -225,11 +215,14 @@
     </w:p>
     <w:p>
       <w:r>
+        <w:rPr>
+          <w:noProof/>
+        </w:rPr>
         <w:lastRenderedPageBreak/>
         <mc:AlternateContent>
           <mc:Choice Requires="wpg">
             <w:drawing>
-              <wp:inline distT="0" distB="0" distL="0" distR="0" wp14:anchorId="4F1A4388" wp14:editId="3D9DA534">
+              <wp:inline distT="0" distB="0" distL="0" distR="0" wp14:anchorId="4F1A4388" wp14:editId="6FE77371">
                 <wp:extent cx="5268036" cy="2695433"/>
                 <wp:effectExtent l="0" t="0" r="0" b="29210"/>
                 <wp:docPr id="65" name="Group 64">
@@ -843,7 +836,7 @@
                         <wps:spPr>
                           <a:xfrm>
                             <a:off x="2753833" y="1224711"/>
-                            <a:ext cx="2049438" cy="726394"/>
+                            <a:ext cx="2049438" cy="726395"/>
                           </a:xfrm>
                           <a:prstGeom prst="rect">
                             <a:avLst/>
@@ -931,7 +924,7 @@
                         <wps:spPr>
                           <a:xfrm>
                             <a:off x="2753833" y="1898423"/>
-                            <a:ext cx="2049438" cy="726394"/>
+                            <a:ext cx="2049438" cy="726395"/>
                           </a:xfrm>
                           <a:prstGeom prst="rect">
                             <a:avLst/>
@@ -1739,8 +1732,8 @@
           </mc:Choice>
           <mc:Fallback>
             <w:pict>
-              <v:group w14:anchorId="4F1A4388" id="Group 64" o:spid="_x0000_s1026" style="width:414.8pt;height:212.25pt;mso-position-horizontal-relative:char;mso-position-vertical-relative:line" coordsize="48032,29046" o:gfxdata="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">
-                <v:rect id="Rectangle 2" o:spid="_x0000_s1027" style="position:absolute;left:24840;top:4047;width:8092;height:2241;visibility:visible;mso-wrap-style:square;v-text-anchor:middle" o:gfxdata="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" fillcolor="white [3201]" strokecolor="black [3213]" strokeweight="1pt">
+              <v:group w14:anchorId="4F1A4388" id="Group 64" o:spid="_x0000_s1026" style="width:414.8pt;height:212.25pt;mso-position-horizontal-relative:char;mso-position-vertical-relative:line" coordsize="48032,29046" o:gfxdata="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">
+                <v:rect id="Rectangle 2" o:spid="_x0000_s1027" style="position:absolute;left:24840;top:4047;width:8092;height:2241;visibility:visible;mso-wrap-style:square;v-text-anchor:middle" o:gfxdata="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" fillcolor="white [3201]" strokecolor="black [3213]" strokeweight="1pt">
                   <v:textbox>
                     <w:txbxContent>
                       <w:p>
@@ -1765,7 +1758,7 @@
                     </w:txbxContent>
                   </v:textbox>
                 </v:rect>
-                <v:rect id="Rectangle 3" o:spid="_x0000_s1028" style="position:absolute;left:24840;top:16610;width:8092;height:2242;visibility:visible;mso-wrap-style:square;v-text-anchor:middle" o:gfxdata="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" fillcolor="white [3201]" strokecolor="black [3213]" strokeweight="1pt">
+                <v:rect id="Rectangle 3" o:spid="_x0000_s1028" style="position:absolute;left:24840;top:16610;width:8092;height:2242;visibility:visible;mso-wrap-style:square;v-text-anchor:middle" o:gfxdata="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" fillcolor="white [3201]" strokecolor="black [3213]" strokeweight="1pt">
                   <v:textbox>
                     <w:txbxContent>
                       <w:p>
@@ -1790,7 +1783,7 @@
                     </w:txbxContent>
                   </v:textbox>
                 </v:rect>
-                <v:rect id="Rectangle 4" o:spid="_x0000_s1029" style="position:absolute;left:24840;top:10331;width:8092;height:2241;visibility:visible;mso-wrap-style:square;v-text-anchor:middle" o:gfxdata="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" fillcolor="white [3201]" strokecolor="black [3213]" strokeweight="1pt">
+                <v:rect id="Rectangle 4" o:spid="_x0000_s1029" style="position:absolute;left:24840;top:10331;width:8092;height:2241;visibility:visible;mso-wrap-style:square;v-text-anchor:middle" o:gfxdata="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" fillcolor="white [3201]" strokecolor="black [3213]" strokeweight="1pt">
                   <v:textbox>
                     <w:txbxContent>
                       <w:p>
@@ -1815,7 +1808,7 @@
                     </w:txbxContent>
                   </v:textbox>
                 </v:rect>
-                <v:rect id="Rectangle 5" o:spid="_x0000_s1030" style="position:absolute;left:24951;top:22889;width:8091;height:2242;visibility:visible;mso-wrap-style:square;v-text-anchor:middle" o:gfxdata="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" fillcolor="white [3201]" strokecolor="black [3213]" strokeweight="1pt">
+                <v:rect id="Rectangle 5" o:spid="_x0000_s1030" style="position:absolute;left:24951;top:22889;width:8091;height:2242;visibility:visible;mso-wrap-style:square;v-text-anchor:middle" o:gfxdata="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" fillcolor="white [3201]" strokecolor="black [3213]" strokeweight="1pt">
                   <v:textbox>
                     <w:txbxContent>
                       <w:p>
@@ -1856,16 +1849,16 @@
                     <v:h position="#1,#0" xrange="0,10800" yrange="0,21600"/>
                   </v:handles>
                 </v:shapetype>
-                <v:shape id="Arrow: Down 6" o:spid="_x0000_s1031" type="#_x0000_t67" style="position:absolute;left:28181;top:6405;width:1648;height:3915;visibility:visible;mso-wrap-style:square;v-text-anchor:middle" o:gfxdata="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" adj="17056" filled="f" strokecolor="black [3213]" strokeweight="1pt"/>
-                <v:shape id="Arrow: Down 7" o:spid="_x0000_s1032" type="#_x0000_t67" style="position:absolute;left:28173;width:1647;height:3915;visibility:visible;mso-wrap-style:square;v-text-anchor:middle" o:gfxdata="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" adj="17056" filled="f" strokecolor="black [3213]" strokeweight="1pt"/>
-                <v:shape id="Arrow: Down 8" o:spid="_x0000_s1033" type="#_x0000_t67" style="position:absolute;left:28173;top:18913;width:1647;height:3915;visibility:visible;mso-wrap-style:square;v-text-anchor:middle" o:gfxdata="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" adj="17056" filled="f" strokecolor="black [3213]" strokeweight="1pt"/>
-                <v:shape id="Arrow: Down 9" o:spid="_x0000_s1034" type="#_x0000_t67" style="position:absolute;left:28173;top:12631;width:1647;height:3915;visibility:visible;mso-wrap-style:square;v-text-anchor:middle" o:gfxdata="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" adj="17056" filled="f" strokecolor="black [3213]" strokeweight="1pt"/>
-                <v:shape id="Arrow: Down 10" o:spid="_x0000_s1035" type="#_x0000_t67" style="position:absolute;left:28173;top:25131;width:1647;height:3915;visibility:visible;mso-wrap-style:square;v-text-anchor:middle" o:gfxdata="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" adj="17056" filled="f" strokecolor="black [3213]" strokeweight="1pt"/>
+                <v:shape id="Arrow: Down 6" o:spid="_x0000_s1031" type="#_x0000_t67" style="position:absolute;left:28181;top:6405;width:1648;height:3915;visibility:visible;mso-wrap-style:square;v-text-anchor:middle" o:gfxdata="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" adj="17056" filled="f" strokecolor="black [3213]" strokeweight="1pt"/>
+                <v:shape id="Arrow: Down 7" o:spid="_x0000_s1032" type="#_x0000_t67" style="position:absolute;left:28173;width:1647;height:3915;visibility:visible;mso-wrap-style:square;v-text-anchor:middle" o:gfxdata="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" adj="17056" filled="f" strokecolor="black [3213]" strokeweight="1pt"/>
+                <v:shape id="Arrow: Down 8" o:spid="_x0000_s1033" type="#_x0000_t67" style="position:absolute;left:28173;top:18913;width:1647;height:3915;visibility:visible;mso-wrap-style:square;v-text-anchor:middle" o:gfxdata="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" adj="17056" filled="f" strokecolor="black [3213]" strokeweight="1pt"/>
+                <v:shape id="Arrow: Down 9" o:spid="_x0000_s1034" type="#_x0000_t67" style="position:absolute;left:28173;top:12631;width:1647;height:3915;visibility:visible;mso-wrap-style:square;v-text-anchor:middle" o:gfxdata="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" adj="17056" filled="f" strokecolor="black [3213]" strokeweight="1pt"/>
+                <v:shape id="Arrow: Down 10" o:spid="_x0000_s1035" type="#_x0000_t67" style="position:absolute;left:28173;top:25131;width:1647;height:3915;visibility:visible;mso-wrap-style:square;v-text-anchor:middle" o:gfxdata="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" adj="17056" filled="f" strokecolor="black [3213]" strokeweight="1pt"/>
                 <v:shapetype id="_x0000_t202" coordsize="21600,21600" o:spt="202" path="m,l,21600r21600,l21600,xe">
                   <v:stroke joinstyle="miter"/>
                   <v:path gradientshapeok="t" o:connecttype="rect"/>
                 </v:shapetype>
-                <v:shape id="TextBox 22" o:spid="_x0000_s1036" type="#_x0000_t202" style="position:absolute;left:33281;top:1344;width:9007;height:3056;visibility:visible;mso-wrap-style:square;v-text-anchor:top" o:gfxdata="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" filled="f" stroked="f">
+                <v:shape id="TextBox 22" o:spid="_x0000_s1036" type="#_x0000_t202" style="position:absolute;left:33281;top:1344;width:9007;height:3056;visibility:visible;mso-wrap-style:square;v-text-anchor:top" o:gfxdata="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" filled="f" stroked="f">
                   <v:textbox>
                     <w:txbxContent>
                       <w:p>
@@ -1889,7 +1882,7 @@
                     </w:txbxContent>
                   </v:textbox>
                 </v:shape>
-                <v:shape id="TextBox 23" o:spid="_x0000_s1037" type="#_x0000_t202" style="position:absolute;left:30576;top:6212;width:14233;height:7264;visibility:visible;mso-wrap-style:square;v-text-anchor:top" o:gfxdata="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" filled="f" stroked="f">
+                <v:shape id="TextBox 23" o:spid="_x0000_s1037" type="#_x0000_t202" style="position:absolute;left:30576;top:6212;width:14233;height:7264;visibility:visible;mso-wrap-style:square;v-text-anchor:top" o:gfxdata="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" filled="f" stroked="f">
                   <v:textbox>
                     <w:txbxContent>
                       <w:p>
@@ -1944,7 +1937,7 @@
                     </w:txbxContent>
                   </v:textbox>
                 </v:shape>
-                <v:shape id="TextBox 24" o:spid="_x0000_s1038" type="#_x0000_t202" style="position:absolute;left:27538;top:12247;width:20494;height:7264;visibility:visible;mso-wrap-style:square;v-text-anchor:top" o:gfxdata="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" filled="f" stroked="f">
+                <v:shape id="TextBox 24" o:spid="_x0000_s1038" type="#_x0000_t202" style="position:absolute;left:27538;top:12247;width:20494;height:7264;visibility:visible;mso-wrap-style:square;v-text-anchor:top" o:gfxdata="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" filled="f" stroked="f">
                   <v:textbox>
                     <w:txbxContent>
                       <w:p>
@@ -2011,7 +2004,7 @@
                     </w:txbxContent>
                   </v:textbox>
                 </v:shape>
-                <v:shape id="TextBox 25" o:spid="_x0000_s1039" type="#_x0000_t202" style="position:absolute;left:27538;top:18984;width:20494;height:7264;visibility:visible;mso-wrap-style:square;v-text-anchor:top" o:gfxdata="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" filled="f" stroked="f">
+                <v:shape id="TextBox 25" o:spid="_x0000_s1039" type="#_x0000_t202" style="position:absolute;left:27538;top:18984;width:20494;height:7264;visibility:visible;mso-wrap-style:square;v-text-anchor:top" o:gfxdata="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" filled="f" stroked="f">
                   <v:textbox>
                     <w:txbxContent>
                       <w:p>
@@ -2078,7 +2071,7 @@
                     </w:txbxContent>
                   </v:textbox>
                 </v:shape>
-                <v:shape id="TextBox 26" o:spid="_x0000_s1040" type="#_x0000_t202" style="position:absolute;left:30375;top:25188;width:17582;height:3057;visibility:visible;mso-wrap-style:square;v-text-anchor:top" o:gfxdata="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" filled="f" stroked="f">
+                <v:shape id="TextBox 26" o:spid="_x0000_s1040" type="#_x0000_t202" style="position:absolute;left:30375;top:25188;width:17582;height:3057;visibility:visible;mso-wrap-style:square;v-text-anchor:top" o:gfxdata="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" filled="f" stroked="f">
                   <v:textbox>
                     <w:txbxContent>
                       <w:p>
@@ -2103,8 +2096,8 @@
                     </w:txbxContent>
                   </v:textbox>
                 </v:shape>
-                <v:shape id="Arrow: Down 16" o:spid="_x0000_s1041" type="#_x0000_t67" style="position:absolute;left:21868;top:9539;width:1737;height:3714;rotation:90;visibility:visible;mso-wrap-style:square;v-text-anchor:middle" o:gfxdata="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" adj="16549" filled="f" strokecolor="black [3213]" strokeweight="1pt"/>
-                <v:rect id="Rectangle 17" o:spid="_x0000_s1042" style="position:absolute;left:6485;top:7693;width:5100;height:2242;visibility:visible;mso-wrap-style:square;v-text-anchor:middle" o:gfxdata="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" fillcolor="white [3201]" strokecolor="black [3213]" strokeweight="1pt">
+                <v:shape id="Arrow: Down 16" o:spid="_x0000_s1041" type="#_x0000_t67" style="position:absolute;left:21868;top:9539;width:1737;height:3714;rotation:90;visibility:visible;mso-wrap-style:square;v-text-anchor:middle" o:gfxdata="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" adj="16549" filled="f" strokecolor="black [3213]" strokeweight="1pt"/>
+                <v:rect id="Rectangle 17" o:spid="_x0000_s1042" style="position:absolute;left:6485;top:7693;width:5100;height:2242;visibility:visible;mso-wrap-style:square;v-text-anchor:middle" o:gfxdata="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" fillcolor="white [3201]" strokecolor="black [3213]" strokeweight="1pt">
                   <v:textbox>
                     <w:txbxContent>
                       <w:p>
@@ -2129,7 +2122,7 @@
                     </w:txbxContent>
                   </v:textbox>
                 </v:rect>
-                <v:rect id="Rectangle 18" o:spid="_x0000_s1043" style="position:absolute;left:6485;top:12343;width:5100;height:2242;visibility:visible;mso-wrap-style:square;v-text-anchor:middle" o:gfxdata="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" fillcolor="white [3201]" strokecolor="black [3213]" strokeweight="1pt">
+                <v:rect id="Rectangle 18" o:spid="_x0000_s1043" style="position:absolute;left:6485;top:12343;width:5100;height:2242;visibility:visible;mso-wrap-style:square;v-text-anchor:middle" o:gfxdata="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" fillcolor="white [3201]" strokecolor="black [3213]" strokeweight="1pt">
                   <v:textbox>
                     <w:txbxContent>
                       <w:p>
@@ -2158,22 +2151,22 @@
                   <v:path arrowok="t" fillok="f" o:connecttype="none"/>
                   <o:lock v:ext="edit" shapetype="t"/>
                 </v:shapetype>
-                <v:shape id="Straight Arrow Connector 19" o:spid="_x0000_s1044" type="#_x0000_t32" style="position:absolute;left:9057;top:5173;width:0;height:2464;visibility:visible;mso-wrap-style:square" o:connectortype="straight" o:gfxdata="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" strokecolor="black [3213]" strokeweight=".5pt">
+                <v:shape id="Straight Arrow Connector 19" o:spid="_x0000_s1044" type="#_x0000_t32" style="position:absolute;left:9057;top:5173;width:0;height:2464;visibility:visible;mso-wrap-style:square" o:connectortype="straight" o:gfxdata="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" strokecolor="black [3213]" strokeweight=".5pt">
                   <v:stroke endarrow="block" joinstyle="miter"/>
                   <o:lock v:ext="edit" shapetype="f"/>
                 </v:shape>
-                <v:shape id="Straight Arrow Connector 20" o:spid="_x0000_s1045" type="#_x0000_t32" style="position:absolute;left:9114;top:9879;width:0;height:2464;visibility:visible;mso-wrap-style:square" o:connectortype="straight" o:gfxdata="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" strokecolor="black [3213]" strokeweight=".5pt">
+                <v:shape id="Straight Arrow Connector 20" o:spid="_x0000_s1045" type="#_x0000_t32" style="position:absolute;left:9114;top:9879;width:0;height:2464;visibility:visible;mso-wrap-style:square" o:connectortype="straight" o:gfxdata="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" strokecolor="black [3213]" strokeweight=".5pt">
                   <v:stroke endarrow="block" joinstyle="miter"/>
                   <o:lock v:ext="edit" shapetype="f"/>
                 </v:shape>
-                <v:shape id="Straight Arrow Connector 21" o:spid="_x0000_s1046" type="#_x0000_t32" style="position:absolute;left:9216;top:14585;width:0;height:1457;visibility:visible;mso-wrap-style:square" o:connectortype="straight" o:gfxdata="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" strokecolor="black [3213]" strokeweight=".5pt">
+                <v:shape id="Straight Arrow Connector 21" o:spid="_x0000_s1046" type="#_x0000_t32" style="position:absolute;left:9216;top:14585;width:0;height:1457;visibility:visible;mso-wrap-style:square" o:connectortype="straight" o:gfxdata="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" strokecolor="black [3213]" strokeweight=".5pt">
                   <v:stroke endarrow="block" joinstyle="miter"/>
                   <o:lock v:ext="edit" shapetype="f"/>
                 </v:shape>
-                <v:oval id="Oval 22" o:spid="_x0000_s1047" style="position:absolute;left:8111;top:16128;width:2210;height:2241;visibility:visible;mso-wrap-style:square;v-text-anchor:middle" o:gfxdata="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" filled="f" strokecolor="black [3213]" strokeweight="1pt">
+                <v:oval id="Oval 22" o:spid="_x0000_s1047" style="position:absolute;left:8111;top:16128;width:2210;height:2241;visibility:visible;mso-wrap-style:square;v-text-anchor:middle" o:gfxdata="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" filled="f" strokecolor="black [3213]" strokeweight="1pt">
                   <v:stroke joinstyle="miter"/>
                 </v:oval>
-                <v:shape id="TextBox 40" o:spid="_x0000_s1048" type="#_x0000_t202" style="position:absolute;left:7740;top:15464;width:2955;height:4803;visibility:visible;mso-wrap-style:square;v-text-anchor:top" o:gfxdata="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" filled="f" stroked="f">
+                <v:shape id="TextBox 40" o:spid="_x0000_s1048" type="#_x0000_t202" style="position:absolute;left:7740;top:15464;width:2955;height:4803;visibility:visible;mso-wrap-style:square;v-text-anchor:top" o:gfxdata="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" filled="f" stroked="f">
                   <v:textbox>
                     <w:txbxContent>
                       <w:p>
@@ -2197,14 +2190,14 @@
                     </w:txbxContent>
                   </v:textbox>
                 </v:shape>
-                <v:shape id="Straight Arrow Connector 24" o:spid="_x0000_s1049" type="#_x0000_t32" style="position:absolute;left:9216;top:18402;width:0;height:1457;visibility:visible;mso-wrap-style:square" o:connectortype="straight" o:gfxdata="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" strokecolor="black [3213]" strokeweight=".5pt">
+                <v:shape id="Straight Arrow Connector 24" o:spid="_x0000_s1049" type="#_x0000_t32" style="position:absolute;left:9216;top:18402;width:0;height:1457;visibility:visible;mso-wrap-style:square" o:connectortype="straight" o:gfxdata="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" strokecolor="black [3213]" strokeweight=".5pt">
                   <v:stroke endarrow="block" joinstyle="miter"/>
                   <o:lock v:ext="edit" shapetype="f"/>
                 </v:shape>
-                <v:line id="Straight Connector 25" o:spid="_x0000_s1050" style="position:absolute;visibility:visible;mso-wrap-style:square" from="9216,6405" to="15431,6405" o:connectortype="straight" o:gfxdata="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" strokecolor="black [3213]" strokeweight=".5pt">
+                <v:line id="Straight Connector 25" o:spid="_x0000_s1050" style="position:absolute;visibility:visible;mso-wrap-style:square" from="9216,6405" to="15431,6405" o:connectortype="straight" o:gfxdata="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" strokecolor="black [3213]" strokeweight=".5pt">
                   <v:stroke joinstyle="miter"/>
                 </v:line>
-                <v:line id="Straight Connector 26" o:spid="_x0000_s1051" style="position:absolute;visibility:visible;mso-wrap-style:square" from="15431,6562" to="15431,17248" o:connectortype="straight" o:gfxdata="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" strokecolor="black [3213]" strokeweight=".5pt">
+                <v:line id="Straight Connector 26" o:spid="_x0000_s1051" style="position:absolute;visibility:visible;mso-wrap-style:square" from="15431,6562" to="15431,17248" o:connectortype="straight" o:gfxdata="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" strokecolor="black [3213]" strokeweight=".5pt">
                   <v:stroke joinstyle="miter"/>
                 </v:line>
                 <v:shapetype id="_x0000_t34" coordsize="21600,21600" o:spt="34" o:oned="t" adj="10800" path="m,l@0,0@0,21600,21600,21600e" filled="f">
@@ -2218,10 +2211,10 @@
                   </v:handles>
                   <o:lock v:ext="edit" shapetype="t"/>
                 </v:shapetype>
-                <v:shape id="Connector: Elbow 27" o:spid="_x0000_s1052" type="#_x0000_t34" style="position:absolute;left:10321;top:17248;width:5110;height:112;rotation:180;visibility:visible;mso-wrap-style:square" o:connectortype="elbow" o:gfxdata="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" adj="-129" strokecolor="black [3213]" strokeweight=".5pt">
+                <v:shape id="Connector: Elbow 27" o:spid="_x0000_s1052" type="#_x0000_t34" style="position:absolute;left:10321;top:17248;width:5110;height:112;rotation:180;visibility:visible;mso-wrap-style:square" o:connectortype="elbow" o:gfxdata="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" adj="-129" strokecolor="black [3213]" strokeweight=".5pt">
                   <v:stroke endarrow="block"/>
                 </v:shape>
-                <v:shape id="TextBox 59" o:spid="_x0000_s1053" type="#_x0000_t202" style="position:absolute;left:15635;top:10456;width:5750;height:3057;visibility:visible;mso-wrap-style:square;v-text-anchor:top" o:gfxdata="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" filled="f" stroked="f">
+                <v:shape id="TextBox 59" o:spid="_x0000_s1053" type="#_x0000_t202" style="position:absolute;left:15635;top:10456;width:5750;height:3057;visibility:visible;mso-wrap-style:square;v-text-anchor:top" o:gfxdata="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" filled="f" stroked="f">
                   <v:textbox>
                     <w:txbxContent>
                       <w:p>
@@ -2245,7 +2238,7 @@
                     </w:txbxContent>
                   </v:textbox>
                 </v:shape>
-                <v:shape id="TextBox 60" o:spid="_x0000_s1054" type="#_x0000_t202" style="position:absolute;top:9989;width:9887;height:3056;visibility:visible;mso-wrap-style:square;v-text-anchor:top" o:gfxdata="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" filled="f" stroked="f">
+                <v:shape id="TextBox 60" o:spid="_x0000_s1054" type="#_x0000_t202" style="position:absolute;top:9989;width:9887;height:3056;visibility:visible;mso-wrap-style:square;v-text-anchor:top" o:gfxdata="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" filled="f" stroked="f">
                   <v:textbox>
                     <w:txbxContent>
                       <w:p>
@@ -2269,7 +2262,7 @@
                     </w:txbxContent>
                   </v:textbox>
                 </v:shape>
-                <v:shape id="TextBox 61" o:spid="_x0000_s1055" type="#_x0000_t202" style="position:absolute;left:78;top:17750;width:9887;height:3057;visibility:visible;mso-wrap-style:square;v-text-anchor:top" o:gfxdata="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" filled="f" stroked="f">
+                <v:shape id="TextBox 61" o:spid="_x0000_s1055" type="#_x0000_t202" style="position:absolute;left:78;top:17750;width:9887;height:3057;visibility:visible;mso-wrap-style:square;v-text-anchor:top" o:gfxdata="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" filled="f" stroked="f">
                   <v:textbox>
                     <w:txbxContent>
                       <w:p>
@@ -2302,17 +2295,14 @@
     </w:p>
     <w:p>
       <w:pPr>
-        <w:pStyle w:val="ListParagraph"/>
+        <w:pStyle w:val="a3"/>
         <w:numPr>
           <w:ilvl w:val="0"/>
           <w:numId w:val="1"/>
         </w:numPr>
       </w:pPr>
       <w:r>
-        <w:t>Experiments</w:t>
-      </w:r>
-      <w:r>
-        <w:t>:</w:t>
+        <w:t>Experiments:</w:t>
       </w:r>
     </w:p>
     <w:p>
@@ -2333,7 +2323,15 @@
     </w:p>
     <w:p>
       <w:r>
-        <w:t>In order to supervise train the model, 1 million different Minesweeper game states with corresponding correct next move labels has been generated by approximately 330,000 different game initializations.</w:t>
+        <w:t xml:space="preserve">In order to supervise </w:t>
+      </w:r>
+      <w:proofErr w:type="gramStart"/>
+      <w:r>
+        <w:t>train</w:t>
+      </w:r>
+      <w:proofErr w:type="gramEnd"/>
+      <w:r>
+        <w:t xml:space="preserve"> the model, 1 million different Minesweeper game states with corresponding correct next move labels has been generated by approximately 330,000 different game initializations.</w:t>
       </w:r>
     </w:p>
     <w:p>
@@ -2390,6 +2388,7 @@
         <w:rPr>
           <w:b/>
           <w:bCs/>
+          <w:noProof/>
         </w:rPr>
         <w:drawing>
           <wp:inline distT="0" distB="0" distL="0" distR="0" wp14:anchorId="411B45F8" wp14:editId="4E5811EF">
@@ -2491,7 +2490,7 @@
     </w:p>
     <w:p>
       <w:pPr>
-        <w:pStyle w:val="ListParagraph"/>
+        <w:pStyle w:val="a3"/>
         <w:numPr>
           <w:ilvl w:val="0"/>
           <w:numId w:val="1"/>
@@ -2533,7 +2532,7 @@
     </w:p>
     <w:p>
       <w:pPr>
-        <w:pStyle w:val="ListParagraph"/>
+        <w:pStyle w:val="a3"/>
         <w:numPr>
           <w:ilvl w:val="0"/>
           <w:numId w:val="1"/>
@@ -2581,13 +2580,15 @@
         <w:t>[1]</w:t>
       </w:r>
       <w:r>
-        <w:t xml:space="preserve"> </w:t>
-      </w:r>
-      <w:r>
-        <w:t>Kaye, R. (2000). Minesweeper is NP-complete. The Mathematical Intelligencer, 22, 9-15</w:t>
+        <w:t xml:space="preserve"> Kaye, R. (2000). Minesweeper is NP-complete. The Mathematical Intelligencer, 22, 9-15</w:t>
       </w:r>
     </w:p>
     <w:p>
+      <w:pPr>
+        <w:rPr>
+          <w:rFonts w:hint="eastAsia"/>
+        </w:rPr>
+      </w:pPr>
       <w:r>
         <w:t>[2]</w:t>
       </w:r>
@@ -2855,6 +2856,7 @@
     <w:lsdException w:name="HTML Sample" w:semiHidden="1" w:unhideWhenUsed="1"/>
     <w:lsdException w:name="HTML Typewriter" w:semiHidden="1" w:unhideWhenUsed="1"/>
     <w:lsdException w:name="HTML Variable" w:semiHidden="1" w:unhideWhenUsed="1"/>
+    <w:lsdException w:name="Normal Table" w:semiHidden="1" w:unhideWhenUsed="1"/>
     <w:lsdException w:name="annotation subject" w:semiHidden="1" w:unhideWhenUsed="1"/>
     <w:lsdException w:name="No List" w:semiHidden="1" w:unhideWhenUsed="1"/>
     <w:lsdException w:name="Outline List 1" w:semiHidden="1" w:unhideWhenUsed="1"/>
@@ -2901,8 +2903,10 @@
     <w:lsdException w:name="Table Subtle 2" w:semiHidden="1" w:unhideWhenUsed="1"/>
     <w:lsdException w:name="Table Web 1" w:semiHidden="1" w:unhideWhenUsed="1"/>
     <w:lsdException w:name="Table Web 2" w:semiHidden="1" w:unhideWhenUsed="1"/>
+    <w:lsdException w:name="Table Web 3" w:semiHidden="1" w:unhideWhenUsed="1"/>
     <w:lsdException w:name="Balloon Text" w:semiHidden="1" w:unhideWhenUsed="1"/>
     <w:lsdException w:name="Table Grid" w:uiPriority="39"/>
+    <w:lsdException w:name="Table Theme" w:semiHidden="1" w:unhideWhenUsed="1"/>
     <w:lsdException w:name="Placeholder Text" w:semiHidden="1"/>
     <w:lsdException w:name="No Spacing" w:uiPriority="1" w:qFormat="1"/>
     <w:lsdException w:name="Light Shading" w:uiPriority="60"/>
@@ -3124,16 +3128,17 @@
     <w:lsdException w:name="Unresolved Mention" w:semiHidden="1" w:unhideWhenUsed="1"/>
     <w:lsdException w:name="Smart Link" w:semiHidden="1" w:unhideWhenUsed="1"/>
   </w:latentStyles>
-  <w:style w:type="paragraph" w:default="1" w:styleId="Normal">
+  <w:style w:type="paragraph" w:default="1" w:styleId="a">
     <w:name w:val="Normal"/>
     <w:qFormat/>
   </w:style>
-  <w:style w:type="character" w:default="1" w:styleId="DefaultParagraphFont">
+  <w:style w:type="character" w:default="1" w:styleId="a0">
     <w:name w:val="Default Paragraph Font"/>
     <w:uiPriority w:val="1"/>
+    <w:semiHidden/>
     <w:unhideWhenUsed/>
   </w:style>
-  <w:style w:type="table" w:default="1" w:styleId="TableNormal">
+  <w:style w:type="table" w:default="1" w:styleId="a1">
     <w:name w:val="Normal Table"/>
     <w:uiPriority w:val="99"/>
     <w:semiHidden/>
@@ -3148,15 +3153,15 @@
       </w:tblCellMar>
     </w:tblPr>
   </w:style>
-  <w:style w:type="numbering" w:default="1" w:styleId="NoList">
+  <w:style w:type="numbering" w:default="1" w:styleId="a2">
     <w:name w:val="No List"/>
     <w:uiPriority w:val="99"/>
     <w:semiHidden/>
     <w:unhideWhenUsed/>
   </w:style>
-  <w:style w:type="paragraph" w:styleId="ListParagraph">
+  <w:style w:type="paragraph" w:styleId="a3">
     <w:name w:val="List Paragraph"/>
-    <w:basedOn w:val="Normal"/>
+    <w:basedOn w:val="a"/>
     <w:uiPriority w:val="34"/>
     <w:qFormat/>
     <w:rsid w:val="00707C3E"/>

</xml_diff>